<commit_message>
Kapitel schreiben Änderung Q
</commit_message>
<xml_diff>
--- a/Algorithmen/Dukumentation_Arbeit_Algorithmen.docx
+++ b/Algorithmen/Dukumentation_Arbeit_Algorithmen.docx
@@ -6554,104 +6554,125 @@
     <w:p>
       <w:pPr>
         <w:rPr>
+          <w:color w:val="5F497A" w:themeColor="accent4" w:themeShade="BF"/>
+          <w:lang w:val="en-US"/>
+        </w:rPr>
+      </w:pPr>
+      <w:r>
+        <w:rPr>
+          <w:color w:val="17365D" w:themeColor="text2" w:themeShade="BF"/>
+          <w:lang w:val="en-US"/>
+        </w:rPr>
+        <w:t xml:space="preserve">Blue: Changed: Q+1/t*I is always pos semi def; not </w:t>
+      </w:r>
+      <w:r>
+        <w:rPr>
+          <w:color w:val="17365D" w:themeColor="text2" w:themeShade="BF"/>
+          <w:lang w:val="en-US"/>
+        </w:rPr>
+        <w:t>manipulating</w:t>
+      </w:r>
+      <w:r>
+        <w:rPr>
+          <w:color w:val="17365D" w:themeColor="text2" w:themeShade="BF"/>
+          <w:lang w:val="en-US"/>
+        </w:rPr>
+        <w:t xml:space="preserve"> t but Q on its own (with q)</w:t>
+      </w:r>
+      <w:r>
+        <w:rPr>
+          <w:color w:val="17365D" w:themeColor="text2" w:themeShade="BF"/>
+          <w:lang w:val="en-US"/>
+        </w:rPr>
+        <w:br/>
+      </w:r>
+      <w:r>
+        <w:rPr>
+          <w:color w:val="76923C" w:themeColor="accent3" w:themeShade="BF"/>
+          <w:lang w:val="en-US"/>
+        </w:rPr>
+        <w:t>Green: Q+1/t*I regulation by t</w:t>
+      </w:r>
+      <w:r>
+        <w:rPr>
+          <w:color w:val="76923C" w:themeColor="accent3" w:themeShade="BF"/>
+          <w:lang w:val="en-US"/>
+        </w:rPr>
+        <w:br/>
+      </w:r>
+      <w:r>
+        <w:rPr>
           <w:color w:val="943634" w:themeColor="accent2" w:themeShade="BF"/>
           <w:lang w:val="en-US"/>
         </w:rPr>
-      </w:pPr>
-      <w:r>
-        <w:rPr>
-          <w:color w:val="17365D" w:themeColor="text2" w:themeShade="BF"/>
-          <w:lang w:val="en-US"/>
-        </w:rPr>
-        <w:t xml:space="preserve">Blue: Changed: Q+1/t*I is always pos semi def; not </w:t>
-      </w:r>
-      <w:r>
-        <w:rPr>
-          <w:color w:val="17365D" w:themeColor="text2" w:themeShade="BF"/>
-          <w:lang w:val="en-US"/>
-        </w:rPr>
-        <w:t>manipulating</w:t>
-      </w:r>
-      <w:r>
-        <w:rPr>
-          <w:color w:val="17365D" w:themeColor="text2" w:themeShade="BF"/>
-          <w:lang w:val="en-US"/>
-        </w:rPr>
-        <w:t xml:space="preserve"> t but Q on its own (with q)</w:t>
-      </w:r>
-      <w:r>
-        <w:rPr>
-          <w:color w:val="17365D" w:themeColor="text2" w:themeShade="BF"/>
+        <w:t xml:space="preserve">Red: new stopping criterion </w:t>
+      </w:r>
+      <w:r>
+        <w:rPr>
+          <w:color w:val="943634" w:themeColor="accent2" w:themeShade="BF"/>
+          <w:lang w:val="en-US"/>
+        </w:rPr>
+        <w:sym w:font="Wingdings" w:char="F0E0"/>
+      </w:r>
+      <w:r>
+        <w:rPr>
+          <w:color w:val="943634" w:themeColor="accent2" w:themeShade="BF"/>
+          <w:lang w:val="en-US"/>
+        </w:rPr>
+        <w:t xml:space="preserve"> </w:t>
+      </w:r>
+      <w:r>
+        <w:rPr>
+          <w:color w:val="943634" w:themeColor="accent2" w:themeShade="BF"/>
+          <w:lang w:val="en-US"/>
+        </w:rPr>
+        <w:t>C&lt;tol an</w:t>
+      </w:r>
+      <w:r>
+        <w:rPr>
+          <w:color w:val="943634" w:themeColor="accent2" w:themeShade="BF"/>
+          <w:lang w:val="en-US"/>
+        </w:rPr>
+        <w:t>d (Q+1/t*I)*d&lt;0</w:t>
+      </w:r>
+      <w:r>
+        <w:rPr>
+          <w:color w:val="943634" w:themeColor="accent2" w:themeShade="BF"/>
           <w:lang w:val="en-US"/>
         </w:rPr>
         <w:br/>
       </w:r>
       <w:r>
         <w:rPr>
-          <w:color w:val="76923C" w:themeColor="accent3" w:themeShade="BF"/>
-          <w:lang w:val="en-US"/>
-        </w:rPr>
-        <w:t>Green: Q+1/t*I regulation by t</w:t>
-      </w:r>
-      <w:r>
-        <w:rPr>
-          <w:color w:val="76923C" w:themeColor="accent3" w:themeShade="BF"/>
+          <w:color w:val="5F497A" w:themeColor="accent4" w:themeShade="BF"/>
+          <w:lang w:val="en-US"/>
+        </w:rPr>
+        <w:t>Purple: new stopping condition (more theory behind it) delta = C+d’*(Q+1/t*I)d &lt; tol</w:t>
+      </w:r>
+      <w:r>
+        <w:rPr>
+          <w:color w:val="5F497A" w:themeColor="accent4" w:themeShade="BF"/>
           <w:lang w:val="en-US"/>
         </w:rPr>
         <w:br/>
       </w:r>
       <w:r>
         <w:rPr>
-          <w:color w:val="943634" w:themeColor="accent2" w:themeShade="BF"/>
-          <w:lang w:val="en-US"/>
-        </w:rPr>
-        <w:t xml:space="preserve">Red: new stopping criterion </w:t>
-      </w:r>
-      <w:r>
-        <w:rPr>
-          <w:color w:val="943634" w:themeColor="accent2" w:themeShade="BF"/>
-          <w:lang w:val="en-US"/>
-        </w:rPr>
-        <w:sym w:font="Wingdings" w:char="F0E0"/>
-      </w:r>
-      <w:r>
-        <w:rPr>
-          <w:color w:val="943634" w:themeColor="accent2" w:themeShade="BF"/>
-          <w:lang w:val="en-US"/>
-        </w:rPr>
-        <w:t xml:space="preserve"> </w:t>
-      </w:r>
-      <w:r>
-        <w:rPr>
-          <w:color w:val="943634" w:themeColor="accent2" w:themeShade="BF"/>
-          <w:lang w:val="en-US"/>
-        </w:rPr>
-        <w:t>C&lt;tol an</w:t>
-      </w:r>
-      <w:r>
-        <w:rPr>
-          <w:color w:val="943634" w:themeColor="accent2" w:themeShade="BF"/>
-          <w:lang w:val="en-US"/>
-        </w:rPr>
-        <w:t>d (Q+1/t*I)*d&lt;0</w:t>
-      </w:r>
-      <w:r>
-        <w:rPr>
-          <w:color w:val="943634" w:themeColor="accent2" w:themeShade="BF"/>
-          <w:lang w:val="en-US"/>
-        </w:rPr>
-        <w:br/>
-      </w:r>
-      <w:r>
-        <w:rPr>
-          <w:color w:val="5F497A" w:themeColor="accent4" w:themeShade="BF"/>
-          <w:lang w:val="en-US"/>
-        </w:rPr>
-        <w:t>Purple: new stopping condition (more theory behind it) delta = C+d’*(Q+1/t*I)d &lt; tol</w:t>
-      </w:r>
-      <w:r>
-        <w:rPr>
-          <w:color w:val="76923C" w:themeColor="accent3" w:themeShade="BF"/>
+          <w:color w:val="FFC000"/>
+          <w:lang w:val="en-US"/>
+        </w:rPr>
+        <w:t xml:space="preserve">Orange: </w:t>
+      </w:r>
+      <w:r>
+        <w:rPr>
+          <w:color w:val="FFC000"/>
+          <w:lang w:val="en-US"/>
+        </w:rPr>
+        <w:t>bounded Q (to 10^5)</w:t>
+      </w:r>
+      <w:r>
+        <w:rPr>
+          <w:color w:val="FFC000"/>
           <w:lang w:val="en-US"/>
         </w:rPr>
         <w:br/>
@@ -7431,6 +7452,29 @@
               <w:t>8.2632e-08</w:t>
             </w:r>
           </w:p>
+          <w:p>
+            <w:pPr>
+              <w:rPr>
+                <w:color w:val="5F497A" w:themeColor="accent4" w:themeShade="BF"/>
+                <w:lang w:val="en-US"/>
+              </w:rPr>
+            </w:pPr>
+          </w:p>
+          <w:p>
+            <w:pPr>
+              <w:rPr>
+                <w:color w:val="FFC000"/>
+                <w:lang w:val="en-US"/>
+              </w:rPr>
+            </w:pPr>
+            <w:r>
+              <w:rPr>
+                <w:color w:val="FFC000"/>
+                <w:lang w:val="en-US"/>
+              </w:rPr>
+              <w:t>2.0966e-07</w:t>
+            </w:r>
+          </w:p>
         </w:tc>
         <w:tc>
           <w:tcPr>
@@ -7492,6 +7536,7 @@
               <w:rPr>
                 <w:lang w:val="en-US"/>
               </w:rPr>
+              <w:lastRenderedPageBreak/>
               <w:t xml:space="preserve">    0.0005</w:t>
             </w:r>
           </w:p>
@@ -7523,6 +7568,7 @@
               <w:rPr>
                 <w:lang w:val="en-US"/>
               </w:rPr>
+              <w:lastRenderedPageBreak/>
               <w:t>0.0672</w:t>
             </w:r>
           </w:p>
@@ -7582,15 +7628,39 @@
           <w:p>
             <w:pPr>
               <w:rPr>
-                <w:lang w:val="en-US"/>
-              </w:rPr>
-            </w:pPr>
-            <w:r>
-              <w:rPr>
                 <w:color w:val="5F497A" w:themeColor="accent4" w:themeShade="BF"/>
                 <w:lang w:val="en-US"/>
               </w:rPr>
+            </w:pPr>
+            <w:r>
+              <w:rPr>
+                <w:color w:val="5F497A" w:themeColor="accent4" w:themeShade="BF"/>
+                <w:lang w:val="en-US"/>
+              </w:rPr>
               <w:t>0.0718</w:t>
+            </w:r>
+          </w:p>
+          <w:p>
+            <w:pPr>
+              <w:rPr>
+                <w:color w:val="5F497A" w:themeColor="accent4" w:themeShade="BF"/>
+                <w:lang w:val="en-US"/>
+              </w:rPr>
+            </w:pPr>
+          </w:p>
+          <w:p>
+            <w:pPr>
+              <w:rPr>
+                <w:color w:val="FFC000"/>
+                <w:lang w:val="en-US"/>
+              </w:rPr>
+            </w:pPr>
+            <w:r>
+              <w:rPr>
+                <w:color w:val="FFC000"/>
+                <w:lang w:val="en-US"/>
+              </w:rPr>
+              <w:t>0.0431</w:t>
             </w:r>
           </w:p>
         </w:tc>
@@ -7680,6 +7750,29 @@
               <w:t>52</w:t>
             </w:r>
           </w:p>
+          <w:p>
+            <w:pPr>
+              <w:rPr>
+                <w:color w:val="5F497A" w:themeColor="accent4" w:themeShade="BF"/>
+                <w:lang w:val="en-US"/>
+              </w:rPr>
+            </w:pPr>
+          </w:p>
+          <w:p>
+            <w:pPr>
+              <w:rPr>
+                <w:color w:val="FFC000"/>
+                <w:lang w:val="en-US"/>
+              </w:rPr>
+            </w:pPr>
+            <w:r>
+              <w:rPr>
+                <w:color w:val="FFC000"/>
+                <w:lang w:val="en-US"/>
+              </w:rPr>
+              <w:t>35</w:t>
+            </w:r>
+          </w:p>
         </w:tc>
         <w:tc>
           <w:tcPr>
@@ -7767,6 +7860,29 @@
               <w:t>8</w:t>
             </w:r>
           </w:p>
+          <w:p>
+            <w:pPr>
+              <w:rPr>
+                <w:color w:val="5F497A" w:themeColor="accent4" w:themeShade="BF"/>
+                <w:lang w:val="en-US"/>
+              </w:rPr>
+            </w:pPr>
+          </w:p>
+          <w:p>
+            <w:pPr>
+              <w:rPr>
+                <w:color w:val="FFC000"/>
+                <w:lang w:val="en-US"/>
+              </w:rPr>
+            </w:pPr>
+            <w:r>
+              <w:rPr>
+                <w:color w:val="FFC000"/>
+                <w:lang w:val="en-US"/>
+              </w:rPr>
+              <w:t>12</w:t>
+            </w:r>
+          </w:p>
         </w:tc>
         <w:tc>
           <w:tcPr>
@@ -7825,15 +7941,39 @@
           <w:p>
             <w:pPr>
               <w:rPr>
-                <w:lang w:val="en-US"/>
-              </w:rPr>
-            </w:pPr>
-            <w:r>
-              <w:rPr>
                 <w:color w:val="5F497A" w:themeColor="accent4" w:themeShade="BF"/>
                 <w:lang w:val="en-US"/>
               </w:rPr>
+            </w:pPr>
+            <w:r>
+              <w:rPr>
+                <w:color w:val="5F497A" w:themeColor="accent4" w:themeShade="BF"/>
+                <w:lang w:val="en-US"/>
+              </w:rPr>
               <w:t>0.0258</w:t>
+            </w:r>
+          </w:p>
+          <w:p>
+            <w:pPr>
+              <w:rPr>
+                <w:color w:val="5F497A" w:themeColor="accent4" w:themeShade="BF"/>
+                <w:lang w:val="en-US"/>
+              </w:rPr>
+            </w:pPr>
+          </w:p>
+          <w:p>
+            <w:pPr>
+              <w:rPr>
+                <w:color w:val="FFC000"/>
+                <w:lang w:val="en-US"/>
+              </w:rPr>
+            </w:pPr>
+            <w:r>
+              <w:rPr>
+                <w:color w:val="FFC000"/>
+                <w:lang w:val="en-US"/>
+              </w:rPr>
+              <w:t>0.0310</w:t>
             </w:r>
           </w:p>
         </w:tc>
@@ -8392,6 +8532,29 @@
           <w:p>
             <w:pPr>
               <w:rPr>
+                <w:color w:val="5F497A" w:themeColor="accent4" w:themeShade="BF"/>
+                <w:lang w:val="en-US"/>
+              </w:rPr>
+            </w:pPr>
+          </w:p>
+          <w:p>
+            <w:pPr>
+              <w:rPr>
+                <w:color w:val="FFC000"/>
+                <w:lang w:val="en-US"/>
+              </w:rPr>
+            </w:pPr>
+            <w:r>
+              <w:rPr>
+                <w:color w:val="FFC000"/>
+                <w:lang w:val="en-US"/>
+              </w:rPr>
+              <w:t>4.1410e-07</w:t>
+            </w:r>
+          </w:p>
+          <w:p>
+            <w:pPr>
+              <w:rPr>
                 <w:lang w:val="en-US"/>
               </w:rPr>
             </w:pPr>
@@ -8546,17 +8709,41 @@
           <w:p>
             <w:pPr>
               <w:rPr>
-                <w:lang w:val="en-US"/>
-              </w:rPr>
-            </w:pPr>
-            <w:r>
-              <w:rPr>
                 <w:color w:val="5F497A" w:themeColor="accent4" w:themeShade="BF"/>
                 <w:lang w:val="en-US"/>
               </w:rPr>
+            </w:pPr>
+            <w:r>
+              <w:rPr>
+                <w:color w:val="5F497A" w:themeColor="accent4" w:themeShade="BF"/>
+                <w:lang w:val="en-US"/>
+              </w:rPr>
               <w:t>0.1125</w:t>
             </w:r>
           </w:p>
+          <w:p>
+            <w:pPr>
+              <w:rPr>
+                <w:color w:val="5F497A" w:themeColor="accent4" w:themeShade="BF"/>
+                <w:lang w:val="en-US"/>
+              </w:rPr>
+            </w:pPr>
+          </w:p>
+          <w:p>
+            <w:pPr>
+              <w:rPr>
+                <w:color w:val="FFC000"/>
+                <w:lang w:val="en-US"/>
+              </w:rPr>
+            </w:pPr>
+            <w:r>
+              <w:rPr>
+                <w:color w:val="FFC000"/>
+                <w:lang w:val="en-US"/>
+              </w:rPr>
+              <w:t>0.1233</w:t>
+            </w:r>
+          </w:p>
         </w:tc>
         <w:tc>
           <w:tcPr>
@@ -8631,17 +8818,41 @@
           <w:p>
             <w:pPr>
               <w:rPr>
-                <w:lang w:val="en-US"/>
-              </w:rPr>
-            </w:pPr>
-            <w:r>
-              <w:rPr>
                 <w:color w:val="5F497A" w:themeColor="accent4" w:themeShade="BF"/>
                 <w:lang w:val="en-US"/>
               </w:rPr>
+            </w:pPr>
+            <w:r>
+              <w:rPr>
+                <w:color w:val="5F497A" w:themeColor="accent4" w:themeShade="BF"/>
+                <w:lang w:val="en-US"/>
+              </w:rPr>
               <w:t>53</w:t>
             </w:r>
           </w:p>
+          <w:p>
+            <w:pPr>
+              <w:rPr>
+                <w:color w:val="5F497A" w:themeColor="accent4" w:themeShade="BF"/>
+                <w:lang w:val="en-US"/>
+              </w:rPr>
+            </w:pPr>
+          </w:p>
+          <w:p>
+            <w:pPr>
+              <w:rPr>
+                <w:color w:val="FFC000"/>
+                <w:lang w:val="en-US"/>
+              </w:rPr>
+            </w:pPr>
+            <w:r>
+              <w:rPr>
+                <w:color w:val="FFC000"/>
+                <w:lang w:val="en-US"/>
+              </w:rPr>
+              <w:t>53</w:t>
+            </w:r>
+          </w:p>
         </w:tc>
         <w:tc>
           <w:tcPr>
@@ -8716,12 +8927,36 @@
           <w:p>
             <w:pPr>
               <w:rPr>
-                <w:lang w:val="en-US"/>
-              </w:rPr>
-            </w:pPr>
-            <w:r>
-              <w:rPr>
                 <w:color w:val="5F497A" w:themeColor="accent4" w:themeShade="BF"/>
+                <w:lang w:val="en-US"/>
+              </w:rPr>
+            </w:pPr>
+            <w:r>
+              <w:rPr>
+                <w:color w:val="5F497A" w:themeColor="accent4" w:themeShade="BF"/>
+                <w:lang w:val="en-US"/>
+              </w:rPr>
+              <w:t>11</w:t>
+            </w:r>
+          </w:p>
+          <w:p>
+            <w:pPr>
+              <w:rPr>
+                <w:color w:val="5F497A" w:themeColor="accent4" w:themeShade="BF"/>
+                <w:lang w:val="en-US"/>
+              </w:rPr>
+            </w:pPr>
+          </w:p>
+          <w:p>
+            <w:pPr>
+              <w:rPr>
+                <w:color w:val="FFC000"/>
+                <w:lang w:val="en-US"/>
+              </w:rPr>
+            </w:pPr>
+            <w:r>
+              <w:rPr>
+                <w:color w:val="FFC000"/>
                 <w:lang w:val="en-US"/>
               </w:rPr>
               <w:t>11</w:t>
@@ -8784,17 +9019,41 @@
           <w:p>
             <w:pPr>
               <w:rPr>
-                <w:lang w:val="en-US"/>
-              </w:rPr>
-            </w:pPr>
-            <w:r>
-              <w:rPr>
                 <w:color w:val="5F497A" w:themeColor="accent4" w:themeShade="BF"/>
                 <w:lang w:val="en-US"/>
               </w:rPr>
+            </w:pPr>
+            <w:r>
+              <w:rPr>
+                <w:color w:val="5F497A" w:themeColor="accent4" w:themeShade="BF"/>
+                <w:lang w:val="en-US"/>
+              </w:rPr>
               <w:t>0.0215</w:t>
             </w:r>
           </w:p>
+          <w:p>
+            <w:pPr>
+              <w:rPr>
+                <w:color w:val="5F497A" w:themeColor="accent4" w:themeShade="BF"/>
+                <w:lang w:val="en-US"/>
+              </w:rPr>
+            </w:pPr>
+          </w:p>
+          <w:p>
+            <w:pPr>
+              <w:rPr>
+                <w:color w:val="FFC000"/>
+                <w:lang w:val="en-US"/>
+              </w:rPr>
+            </w:pPr>
+            <w:r>
+              <w:rPr>
+                <w:color w:val="FFC000"/>
+                <w:lang w:val="en-US"/>
+              </w:rPr>
+              <w:t>0.0215</w:t>
+            </w:r>
+          </w:p>
         </w:tc>
         <w:tc>
           <w:tcPr>
@@ -8919,15 +9178,31 @@
           <w:p>
             <w:pPr>
               <w:rPr>
-                <w:lang w:val="en-US"/>
-              </w:rPr>
-            </w:pPr>
-            <w:r>
-              <w:rPr>
                 <w:color w:val="5F497A" w:themeColor="accent4" w:themeShade="BF"/>
                 <w:lang w:val="en-US"/>
               </w:rPr>
+            </w:pPr>
+            <w:r>
+              <w:rPr>
+                <w:color w:val="5F497A" w:themeColor="accent4" w:themeShade="BF"/>
+                <w:lang w:val="en-US"/>
+              </w:rPr>
               <w:t>X wrong as before</w:t>
+            </w:r>
+          </w:p>
+          <w:p>
+            <w:pPr>
+              <w:rPr>
+                <w:color w:val="FFC000"/>
+                <w:lang w:val="en-US"/>
+              </w:rPr>
+            </w:pPr>
+            <w:r>
+              <w:rPr>
+                <w:color w:val="FFC000"/>
+                <w:lang w:val="en-US"/>
+              </w:rPr>
+              <w:t>Alpha, X again</w:t>
             </w:r>
           </w:p>
         </w:tc>
@@ -9423,17 +9698,41 @@
           <w:p>
             <w:pPr>
               <w:rPr>
-                <w:lang w:val="en-US"/>
-              </w:rPr>
-            </w:pPr>
-            <w:r>
-              <w:rPr>
                 <w:color w:val="5F497A" w:themeColor="accent4" w:themeShade="BF"/>
                 <w:lang w:val="en-US"/>
               </w:rPr>
+            </w:pPr>
+            <w:r>
+              <w:rPr>
+                <w:color w:val="5F497A" w:themeColor="accent4" w:themeShade="BF"/>
+                <w:lang w:val="en-US"/>
+              </w:rPr>
               <w:t>5.5423e-07</w:t>
             </w:r>
           </w:p>
+          <w:p>
+            <w:pPr>
+              <w:rPr>
+                <w:color w:val="5F497A" w:themeColor="accent4" w:themeShade="BF"/>
+                <w:lang w:val="en-US"/>
+              </w:rPr>
+            </w:pPr>
+          </w:p>
+          <w:p>
+            <w:pPr>
+              <w:rPr>
+                <w:color w:val="FFC000"/>
+                <w:lang w:val="en-US"/>
+              </w:rPr>
+            </w:pPr>
+            <w:r>
+              <w:rPr>
+                <w:color w:val="FFC000"/>
+                <w:lang w:val="en-US"/>
+              </w:rPr>
+              <w:t>7.2449e-07</w:t>
+            </w:r>
+          </w:p>
         </w:tc>
         <w:tc>
           <w:tcPr>
@@ -9591,17 +9890,41 @@
           <w:p>
             <w:pPr>
               <w:rPr>
-                <w:lang w:val="en-US"/>
-              </w:rPr>
-            </w:pPr>
-            <w:r>
-              <w:rPr>
                 <w:color w:val="5F497A" w:themeColor="accent4" w:themeShade="BF"/>
                 <w:lang w:val="en-US"/>
               </w:rPr>
+            </w:pPr>
+            <w:r>
+              <w:rPr>
+                <w:color w:val="5F497A" w:themeColor="accent4" w:themeShade="BF"/>
+                <w:lang w:val="en-US"/>
+              </w:rPr>
               <w:t>0.0489</w:t>
             </w:r>
           </w:p>
+          <w:p>
+            <w:pPr>
+              <w:rPr>
+                <w:color w:val="5F497A" w:themeColor="accent4" w:themeShade="BF"/>
+                <w:lang w:val="en-US"/>
+              </w:rPr>
+            </w:pPr>
+          </w:p>
+          <w:p>
+            <w:pPr>
+              <w:rPr>
+                <w:color w:val="FFC000"/>
+                <w:lang w:val="en-US"/>
+              </w:rPr>
+            </w:pPr>
+            <w:r>
+              <w:rPr>
+                <w:color w:val="FFC000"/>
+                <w:lang w:val="en-US"/>
+              </w:rPr>
+              <w:t>0.0634</w:t>
+            </w:r>
+          </w:p>
         </w:tc>
         <w:tc>
           <w:tcPr>
@@ -9676,17 +9999,41 @@
           <w:p>
             <w:pPr>
               <w:rPr>
-                <w:lang w:val="en-US"/>
-              </w:rPr>
-            </w:pPr>
-            <w:r>
-              <w:rPr>
                 <w:color w:val="5F497A" w:themeColor="accent4" w:themeShade="BF"/>
                 <w:lang w:val="en-US"/>
               </w:rPr>
+            </w:pPr>
+            <w:r>
+              <w:rPr>
+                <w:color w:val="5F497A" w:themeColor="accent4" w:themeShade="BF"/>
+                <w:lang w:val="en-US"/>
+              </w:rPr>
               <w:t>48</w:t>
             </w:r>
           </w:p>
+          <w:p>
+            <w:pPr>
+              <w:rPr>
+                <w:color w:val="5F497A" w:themeColor="accent4" w:themeShade="BF"/>
+                <w:lang w:val="en-US"/>
+              </w:rPr>
+            </w:pPr>
+          </w:p>
+          <w:p>
+            <w:pPr>
+              <w:rPr>
+                <w:color w:val="FFC000"/>
+                <w:lang w:val="en-US"/>
+              </w:rPr>
+            </w:pPr>
+            <w:r>
+              <w:rPr>
+                <w:color w:val="FFC000"/>
+                <w:lang w:val="en-US"/>
+              </w:rPr>
+              <w:t>40</w:t>
+            </w:r>
+          </w:p>
         </w:tc>
         <w:tc>
           <w:tcPr>
@@ -9761,15 +10108,39 @@
           <w:p>
             <w:pPr>
               <w:rPr>
-                <w:lang w:val="en-US"/>
-              </w:rPr>
-            </w:pPr>
-            <w:r>
-              <w:rPr>
                 <w:color w:val="5F497A" w:themeColor="accent4" w:themeShade="BF"/>
                 <w:lang w:val="en-US"/>
               </w:rPr>
+            </w:pPr>
+            <w:r>
+              <w:rPr>
+                <w:color w:val="5F497A" w:themeColor="accent4" w:themeShade="BF"/>
+                <w:lang w:val="en-US"/>
+              </w:rPr>
               <w:t>6</w:t>
+            </w:r>
+          </w:p>
+          <w:p>
+            <w:pPr>
+              <w:rPr>
+                <w:color w:val="5F497A" w:themeColor="accent4" w:themeShade="BF"/>
+                <w:lang w:val="en-US"/>
+              </w:rPr>
+            </w:pPr>
+          </w:p>
+          <w:p>
+            <w:pPr>
+              <w:rPr>
+                <w:color w:val="FFC000"/>
+                <w:lang w:val="en-US"/>
+              </w:rPr>
+            </w:pPr>
+            <w:r>
+              <w:rPr>
+                <w:color w:val="FFC000"/>
+                <w:lang w:val="en-US"/>
+              </w:rPr>
+              <w:t>19</w:t>
             </w:r>
           </w:p>
         </w:tc>
@@ -9829,15 +10200,39 @@
           <w:p>
             <w:pPr>
               <w:rPr>
-                <w:lang w:val="en-US"/>
-              </w:rPr>
-            </w:pPr>
-            <w:r>
-              <w:rPr>
                 <w:color w:val="5F497A" w:themeColor="accent4" w:themeShade="BF"/>
                 <w:lang w:val="en-US"/>
               </w:rPr>
+            </w:pPr>
+            <w:r>
+              <w:rPr>
+                <w:color w:val="5F497A" w:themeColor="accent4" w:themeShade="BF"/>
+                <w:lang w:val="en-US"/>
+              </w:rPr>
               <w:t>0.1268</w:t>
+            </w:r>
+          </w:p>
+          <w:p>
+            <w:pPr>
+              <w:rPr>
+                <w:color w:val="5F497A" w:themeColor="accent4" w:themeShade="BF"/>
+                <w:lang w:val="en-US"/>
+              </w:rPr>
+            </w:pPr>
+          </w:p>
+          <w:p>
+            <w:pPr>
+              <w:rPr>
+                <w:color w:val="FFC000"/>
+                <w:lang w:val="en-US"/>
+              </w:rPr>
+            </w:pPr>
+            <w:r>
+              <w:rPr>
+                <w:color w:val="FFC000"/>
+                <w:lang w:val="en-US"/>
+              </w:rPr>
+              <w:t>0.1633</w:t>
             </w:r>
           </w:p>
         </w:tc>
@@ -10404,17 +10799,42 @@
           <w:p>
             <w:pPr>
               <w:rPr>
-                <w:lang w:val="en-US"/>
-              </w:rPr>
-            </w:pPr>
-            <w:r>
-              <w:rPr>
                 <w:color w:val="5F497A" w:themeColor="accent4" w:themeShade="BF"/>
                 <w:lang w:val="en-US"/>
               </w:rPr>
+            </w:pPr>
+            <w:r>
+              <w:rPr>
+                <w:color w:val="5F497A" w:themeColor="accent4" w:themeShade="BF"/>
+                <w:lang w:val="en-US"/>
+              </w:rPr>
               <w:t>7.8891e-07</w:t>
             </w:r>
           </w:p>
+          <w:p>
+            <w:pPr>
+              <w:rPr>
+                <w:color w:val="5F497A" w:themeColor="accent4" w:themeShade="BF"/>
+                <w:lang w:val="en-US"/>
+              </w:rPr>
+            </w:pPr>
+          </w:p>
+          <w:p>
+            <w:pPr>
+              <w:rPr>
+                <w:color w:val="FFC000"/>
+                <w:lang w:val="en-US"/>
+              </w:rPr>
+            </w:pPr>
+            <w:r>
+              <w:rPr>
+                <w:color w:val="FFC000"/>
+                <w:lang w:val="en-US"/>
+              </w:rPr>
+              <w:lastRenderedPageBreak/>
+              <w:t>1.1218e-07</w:t>
+            </w:r>
+          </w:p>
         </w:tc>
         <w:tc>
           <w:tcPr>
@@ -10430,6 +10850,7 @@
               <w:rPr>
                 <w:lang w:val="en-US"/>
               </w:rPr>
+              <w:lastRenderedPageBreak/>
               <w:t xml:space="preserve">    </w:t>
             </w:r>
             <w:r>
@@ -10565,17 +10986,42 @@
           <w:p>
             <w:pPr>
               <w:rPr>
-                <w:lang w:val="en-US"/>
-              </w:rPr>
-            </w:pPr>
-            <w:r>
-              <w:rPr>
                 <w:color w:val="5F497A" w:themeColor="accent4" w:themeShade="BF"/>
                 <w:lang w:val="en-US"/>
               </w:rPr>
+            </w:pPr>
+            <w:r>
+              <w:rPr>
+                <w:color w:val="5F497A" w:themeColor="accent4" w:themeShade="BF"/>
+                <w:lang w:val="en-US"/>
+              </w:rPr>
               <w:t>0.0449</w:t>
             </w:r>
           </w:p>
+          <w:p>
+            <w:pPr>
+              <w:rPr>
+                <w:color w:val="5F497A" w:themeColor="accent4" w:themeShade="BF"/>
+                <w:lang w:val="en-US"/>
+              </w:rPr>
+            </w:pPr>
+          </w:p>
+          <w:p>
+            <w:pPr>
+              <w:rPr>
+                <w:color w:val="FFC000"/>
+                <w:lang w:val="en-US"/>
+              </w:rPr>
+            </w:pPr>
+            <w:r>
+              <w:rPr>
+                <w:color w:val="FFC000"/>
+                <w:lang w:val="en-US"/>
+              </w:rPr>
+              <w:lastRenderedPageBreak/>
+              <w:t>0.0556</w:t>
+            </w:r>
+          </w:p>
         </w:tc>
         <w:tc>
           <w:tcPr>
@@ -10591,6 +11037,7 @@
               <w:rPr>
                 <w:lang w:val="en-US"/>
               </w:rPr>
+              <w:lastRenderedPageBreak/>
               <w:t>12</w:t>
             </w:r>
           </w:p>
@@ -10650,17 +11097,42 @@
           <w:p>
             <w:pPr>
               <w:rPr>
-                <w:lang w:val="en-US"/>
-              </w:rPr>
-            </w:pPr>
-            <w:r>
-              <w:rPr>
                 <w:color w:val="5F497A" w:themeColor="accent4" w:themeShade="BF"/>
                 <w:lang w:val="en-US"/>
               </w:rPr>
+            </w:pPr>
+            <w:r>
+              <w:rPr>
+                <w:color w:val="5F497A" w:themeColor="accent4" w:themeShade="BF"/>
+                <w:lang w:val="en-US"/>
+              </w:rPr>
               <w:t>42</w:t>
             </w:r>
           </w:p>
+          <w:p>
+            <w:pPr>
+              <w:rPr>
+                <w:color w:val="5F497A" w:themeColor="accent4" w:themeShade="BF"/>
+                <w:lang w:val="en-US"/>
+              </w:rPr>
+            </w:pPr>
+          </w:p>
+          <w:p>
+            <w:pPr>
+              <w:rPr>
+                <w:color w:val="FFC000"/>
+                <w:lang w:val="en-US"/>
+              </w:rPr>
+            </w:pPr>
+            <w:r>
+              <w:rPr>
+                <w:color w:val="FFC000"/>
+                <w:lang w:val="en-US"/>
+              </w:rPr>
+              <w:lastRenderedPageBreak/>
+              <w:t>29</w:t>
+            </w:r>
+          </w:p>
         </w:tc>
         <w:tc>
           <w:tcPr>
@@ -10676,6 +11148,7 @@
               <w:rPr>
                 <w:lang w:val="en-US"/>
               </w:rPr>
+              <w:lastRenderedPageBreak/>
               <w:t>5</w:t>
             </w:r>
           </w:p>
@@ -10735,15 +11208,40 @@
           <w:p>
             <w:pPr>
               <w:rPr>
-                <w:lang w:val="en-US"/>
-              </w:rPr>
-            </w:pPr>
-            <w:r>
-              <w:rPr>
                 <w:color w:val="5F497A" w:themeColor="accent4" w:themeShade="BF"/>
                 <w:lang w:val="en-US"/>
               </w:rPr>
+            </w:pPr>
+            <w:r>
+              <w:rPr>
+                <w:color w:val="5F497A" w:themeColor="accent4" w:themeShade="BF"/>
+                <w:lang w:val="en-US"/>
+              </w:rPr>
               <w:t>17</w:t>
+            </w:r>
+          </w:p>
+          <w:p>
+            <w:pPr>
+              <w:rPr>
+                <w:color w:val="5F497A" w:themeColor="accent4" w:themeShade="BF"/>
+                <w:lang w:val="en-US"/>
+              </w:rPr>
+            </w:pPr>
+          </w:p>
+          <w:p>
+            <w:pPr>
+              <w:rPr>
+                <w:color w:val="FFC000"/>
+                <w:lang w:val="en-US"/>
+              </w:rPr>
+            </w:pPr>
+            <w:r>
+              <w:rPr>
+                <w:color w:val="FFC000"/>
+                <w:lang w:val="en-US"/>
+              </w:rPr>
+              <w:lastRenderedPageBreak/>
+              <w:t>10</w:t>
             </w:r>
           </w:p>
         </w:tc>
@@ -10762,6 +11260,7 @@
               <w:rPr>
                 <w:lang w:val="en-US"/>
               </w:rPr>
+              <w:lastRenderedPageBreak/>
               <w:t>0.1174</w:t>
             </w:r>
           </w:p>
@@ -10803,17 +11302,42 @@
           <w:p>
             <w:pPr>
               <w:rPr>
-                <w:lang w:val="en-US"/>
-              </w:rPr>
-            </w:pPr>
-            <w:r>
-              <w:rPr>
                 <w:color w:val="5F497A" w:themeColor="accent4" w:themeShade="BF"/>
                 <w:lang w:val="en-US"/>
               </w:rPr>
+            </w:pPr>
+            <w:r>
+              <w:rPr>
+                <w:color w:val="5F497A" w:themeColor="accent4" w:themeShade="BF"/>
+                <w:lang w:val="en-US"/>
+              </w:rPr>
               <w:t>0.0348</w:t>
             </w:r>
           </w:p>
+          <w:p>
+            <w:pPr>
+              <w:rPr>
+                <w:color w:val="5F497A" w:themeColor="accent4" w:themeShade="BF"/>
+                <w:lang w:val="en-US"/>
+              </w:rPr>
+            </w:pPr>
+          </w:p>
+          <w:p>
+            <w:pPr>
+              <w:rPr>
+                <w:color w:val="FFC000"/>
+                <w:lang w:val="en-US"/>
+              </w:rPr>
+            </w:pPr>
+            <w:r>
+              <w:rPr>
+                <w:color w:val="FFC000"/>
+                <w:lang w:val="en-US"/>
+              </w:rPr>
+              <w:lastRenderedPageBreak/>
+              <w:t>0.0464</w:t>
+            </w:r>
+          </w:p>
         </w:tc>
         <w:tc>
           <w:tcPr>
@@ -10829,6 +11353,7 @@
               <w:rPr>
                 <w:lang w:val="en-US"/>
               </w:rPr>
+              <w:lastRenderedPageBreak/>
               <w:t>Alpha = 0</w:t>
             </w:r>
           </w:p>
@@ -10900,6 +11425,7 @@
               <w:rPr>
                 <w:lang w:val="en-US"/>
               </w:rPr>
+              <w:lastRenderedPageBreak/>
               <w:t>Hare</w:t>
             </w:r>
           </w:p>
@@ -11350,7 +11876,6 @@
                 <w:color w:val="17365D" w:themeColor="text2" w:themeShade="BF"/>
                 <w:lang w:val="en-US"/>
               </w:rPr>
-              <w:lastRenderedPageBreak/>
               <w:t>2.9962e-06</w:t>
             </w:r>
           </w:p>
@@ -11388,17 +11913,41 @@
           <w:p>
             <w:pPr>
               <w:rPr>
-                <w:lang w:val="en-US"/>
-              </w:rPr>
-            </w:pPr>
-            <w:r>
-              <w:rPr>
                 <w:color w:val="5F497A" w:themeColor="accent4" w:themeShade="BF"/>
                 <w:lang w:val="en-US"/>
               </w:rPr>
+            </w:pPr>
+            <w:r>
+              <w:rPr>
+                <w:color w:val="5F497A" w:themeColor="accent4" w:themeShade="BF"/>
+                <w:lang w:val="en-US"/>
+              </w:rPr>
               <w:t>1.3843e-06</w:t>
             </w:r>
           </w:p>
+          <w:p>
+            <w:pPr>
+              <w:rPr>
+                <w:color w:val="5F497A" w:themeColor="accent4" w:themeShade="BF"/>
+                <w:lang w:val="en-US"/>
+              </w:rPr>
+            </w:pPr>
+          </w:p>
+          <w:p>
+            <w:pPr>
+              <w:rPr>
+                <w:color w:val="FFC000"/>
+                <w:lang w:val="en-US"/>
+              </w:rPr>
+            </w:pPr>
+            <w:r>
+              <w:rPr>
+                <w:color w:val="FFC000"/>
+                <w:lang w:val="en-US"/>
+              </w:rPr>
+              <w:t>1.4839e-07</w:t>
+            </w:r>
+          </w:p>
         </w:tc>
         <w:tc>
           <w:tcPr>
@@ -11414,7 +11963,6 @@
               <w:rPr>
                 <w:lang w:val="en-US"/>
               </w:rPr>
-              <w:lastRenderedPageBreak/>
               <w:t>1.0e-03 *</w:t>
             </w:r>
           </w:p>
@@ -11441,7 +11989,6 @@
               <w:rPr>
                 <w:lang w:val="en-US"/>
               </w:rPr>
-              <w:lastRenderedPageBreak/>
               <w:t xml:space="preserve">   -0.0544</w:t>
             </w:r>
           </w:p>
@@ -11499,7 +12046,6 @@
               <w:rPr>
                 <w:lang w:val="en-US"/>
               </w:rPr>
-              <w:lastRenderedPageBreak/>
               <w:t>0.1906</w:t>
             </w:r>
           </w:p>
@@ -11522,7 +12068,6 @@
                 <w:color w:val="17365D" w:themeColor="text2" w:themeShade="BF"/>
                 <w:lang w:val="en-US"/>
               </w:rPr>
-              <w:lastRenderedPageBreak/>
               <w:t>0.5730</w:t>
             </w:r>
           </w:p>
@@ -11560,17 +12105,41 @@
           <w:p>
             <w:pPr>
               <w:rPr>
-                <w:lang w:val="en-US"/>
-              </w:rPr>
-            </w:pPr>
-            <w:r>
-              <w:rPr>
                 <w:color w:val="5F497A" w:themeColor="accent4" w:themeShade="BF"/>
                 <w:lang w:val="en-US"/>
               </w:rPr>
+            </w:pPr>
+            <w:r>
+              <w:rPr>
+                <w:color w:val="5F497A" w:themeColor="accent4" w:themeShade="BF"/>
+                <w:lang w:val="en-US"/>
+              </w:rPr>
               <w:t>0.1197</w:t>
             </w:r>
           </w:p>
+          <w:p>
+            <w:pPr>
+              <w:rPr>
+                <w:color w:val="5F497A" w:themeColor="accent4" w:themeShade="BF"/>
+                <w:lang w:val="en-US"/>
+              </w:rPr>
+            </w:pPr>
+          </w:p>
+          <w:p>
+            <w:pPr>
+              <w:rPr>
+                <w:color w:val="FFC000"/>
+                <w:lang w:val="en-US"/>
+              </w:rPr>
+            </w:pPr>
+            <w:r>
+              <w:rPr>
+                <w:color w:val="FFC000"/>
+                <w:lang w:val="en-US"/>
+              </w:rPr>
+              <w:t>0.0560</w:t>
+            </w:r>
+          </w:p>
         </w:tc>
         <w:tc>
           <w:tcPr>
@@ -11586,7 +12155,6 @@
               <w:rPr>
                 <w:lang w:val="en-US"/>
               </w:rPr>
-              <w:lastRenderedPageBreak/>
               <w:t>49</w:t>
             </w:r>
           </w:p>
@@ -11609,7 +12177,6 @@
                 <w:color w:val="17365D" w:themeColor="text2" w:themeShade="BF"/>
                 <w:lang w:val="en-US"/>
               </w:rPr>
-              <w:lastRenderedPageBreak/>
               <w:t>66</w:t>
             </w:r>
           </w:p>
@@ -11647,17 +12214,40 @@
           <w:p>
             <w:pPr>
               <w:rPr>
-                <w:lang w:val="en-US"/>
-              </w:rPr>
-            </w:pPr>
-            <w:r>
-              <w:rPr>
                 <w:color w:val="5F497A" w:themeColor="accent4" w:themeShade="BF"/>
                 <w:lang w:val="en-US"/>
               </w:rPr>
+            </w:pPr>
+            <w:r>
+              <w:rPr>
+                <w:color w:val="5F497A" w:themeColor="accent4" w:themeShade="BF"/>
+                <w:lang w:val="en-US"/>
+              </w:rPr>
               <w:t>72</w:t>
             </w:r>
           </w:p>
+          <w:p>
+            <w:pPr>
+              <w:rPr>
+                <w:color w:val="5F497A" w:themeColor="accent4" w:themeShade="BF"/>
+                <w:lang w:val="en-US"/>
+              </w:rPr>
+            </w:pPr>
+          </w:p>
+          <w:p>
+            <w:pPr>
+              <w:rPr>
+                <w:lang w:val="en-US"/>
+              </w:rPr>
+            </w:pPr>
+            <w:r>
+              <w:rPr>
+                <w:color w:val="FFC000"/>
+                <w:lang w:val="en-US"/>
+              </w:rPr>
+              <w:t>31</w:t>
+            </w:r>
+          </w:p>
         </w:tc>
         <w:tc>
           <w:tcPr>
@@ -11673,7 +12263,6 @@
               <w:rPr>
                 <w:lang w:val="en-US"/>
               </w:rPr>
-              <w:lastRenderedPageBreak/>
               <w:t>23</w:t>
             </w:r>
           </w:p>
@@ -11696,7 +12285,6 @@
                 <w:color w:val="17365D" w:themeColor="text2" w:themeShade="BF"/>
                 <w:lang w:val="en-US"/>
               </w:rPr>
-              <w:lastRenderedPageBreak/>
               <w:t>40</w:t>
             </w:r>
           </w:p>
@@ -11749,17 +12337,25 @@
           <w:p>
             <w:pPr>
               <w:rPr>
-                <w:color w:val="76923C" w:themeColor="accent3" w:themeShade="BF"/>
-                <w:lang w:val="en-US"/>
-              </w:rPr>
-            </w:pPr>
-          </w:p>
-          <w:p>
-            <w:pPr>
-              <w:rPr>
-                <w:lang w:val="en-US"/>
-              </w:rPr>
-            </w:pPr>
+                <w:color w:val="5F497A" w:themeColor="accent4" w:themeShade="BF"/>
+                <w:lang w:val="en-US"/>
+              </w:rPr>
+            </w:pPr>
+          </w:p>
+          <w:p>
+            <w:pPr>
+              <w:rPr>
+                <w:color w:val="FFC000"/>
+                <w:lang w:val="en-US"/>
+              </w:rPr>
+            </w:pPr>
+            <w:r>
+              <w:rPr>
+                <w:color w:val="FFC000"/>
+                <w:lang w:val="en-US"/>
+              </w:rPr>
+              <w:t>11</w:t>
+            </w:r>
           </w:p>
         </w:tc>
         <w:tc>
@@ -11776,7 +12372,6 @@
               <w:rPr>
                 <w:lang w:val="en-US"/>
               </w:rPr>
-              <w:lastRenderedPageBreak/>
               <w:t>0.0676</w:t>
             </w:r>
           </w:p>
@@ -11818,15 +12413,38 @@
           <w:p>
             <w:pPr>
               <w:rPr>
-                <w:lang w:val="en-US"/>
-              </w:rPr>
-            </w:pPr>
-            <w:r>
-              <w:rPr>
                 <w:color w:val="5F497A" w:themeColor="accent4" w:themeShade="BF"/>
                 <w:lang w:val="en-US"/>
               </w:rPr>
+            </w:pPr>
+            <w:r>
+              <w:rPr>
+                <w:color w:val="5F497A" w:themeColor="accent4" w:themeShade="BF"/>
+                <w:lang w:val="en-US"/>
+              </w:rPr>
               <w:t>0.0143</w:t>
+            </w:r>
+          </w:p>
+          <w:p>
+            <w:pPr>
+              <w:rPr>
+                <w:color w:val="5F497A" w:themeColor="accent4" w:themeShade="BF"/>
+                <w:lang w:val="en-US"/>
+              </w:rPr>
+            </w:pPr>
+          </w:p>
+          <w:p>
+            <w:pPr>
+              <w:rPr>
+                <w:lang w:val="en-US"/>
+              </w:rPr>
+            </w:pPr>
+            <w:r>
+              <w:rPr>
+                <w:color w:val="FFC000"/>
+                <w:lang w:val="en-US"/>
+              </w:rPr>
+              <w:t>0.0430</w:t>
             </w:r>
           </w:p>
         </w:tc>
@@ -11845,7 +12463,6 @@
               <w:rPr>
                 <w:lang w:val="en-US"/>
               </w:rPr>
-              <w:lastRenderedPageBreak/>
               <w:t>Alpha</w:t>
             </w:r>
           </w:p>
@@ -11868,7 +12485,6 @@
                 <w:color w:val="17365D" w:themeColor="text2" w:themeShade="BF"/>
                 <w:lang w:val="en-US"/>
               </w:rPr>
-              <w:lastRenderedPageBreak/>
               <w:t>q &gt; 10^6</w:t>
             </w:r>
           </w:p>
@@ -11934,15 +12550,31 @@
           <w:p>
             <w:pPr>
               <w:rPr>
-                <w:lang w:val="en-US"/>
-              </w:rPr>
-            </w:pPr>
-            <w:r>
-              <w:rPr>
                 <w:color w:val="76923C" w:themeColor="accent3" w:themeShade="BF"/>
                 <w:lang w:val="en-US"/>
               </w:rPr>
+            </w:pPr>
+            <w:r>
+              <w:rPr>
+                <w:color w:val="76923C" w:themeColor="accent3" w:themeShade="BF"/>
+                <w:lang w:val="en-US"/>
+              </w:rPr>
               <w:t>t always so small</w:t>
+            </w:r>
+          </w:p>
+          <w:p>
+            <w:pPr>
+              <w:rPr>
+                <w:color w:val="FFC000"/>
+                <w:lang w:val="en-US"/>
+              </w:rPr>
+            </w:pPr>
+            <w:r>
+              <w:rPr>
+                <w:color w:val="FFC000"/>
+                <w:lang w:val="en-US"/>
+              </w:rPr>
+              <w:t>no warning</w:t>
             </w:r>
           </w:p>
         </w:tc>
@@ -12470,6 +13102,100 @@
       <w:pPr>
         <w:rPr>
           <w:b/>
+          <w:color w:val="FFC000"/>
+          <w:lang w:val="en-US"/>
+        </w:rPr>
+      </w:pPr>
+      <w:r>
+        <w:rPr>
+          <w:b/>
+          <w:color w:val="FFC000"/>
+          <w:lang w:val="en-US"/>
+        </w:rPr>
+        <w:lastRenderedPageBreak/>
+        <w:t>Results orange:</w:t>
+      </w:r>
+    </w:p>
+    <w:p>
+      <w:pPr>
+        <w:pStyle w:val="Listenabsatz"/>
+        <w:numPr>
+          <w:ilvl w:val="0"/>
+          <w:numId w:val="33"/>
+        </w:numPr>
+        <w:rPr>
+          <w:color w:val="FFC000"/>
+          <w:lang w:val="en-US"/>
+        </w:rPr>
+      </w:pPr>
+      <w:r>
+        <w:rPr>
+          <w:color w:val="FFC000"/>
+          <w:lang w:val="en-US"/>
+        </w:rPr>
+        <w:t>Better results -&gt; all below 10^-6</w:t>
+      </w:r>
+      <w:bookmarkStart w:id="0" w:name="_GoBack"/>
+      <w:bookmarkEnd w:id="0"/>
+      <w:r>
+        <w:rPr>
+          <w:color w:val="FFC000"/>
+          <w:lang w:val="en-US"/>
+        </w:rPr>
+        <w:t xml:space="preserve"> now</w:t>
+      </w:r>
+    </w:p>
+    <w:p>
+      <w:pPr>
+        <w:pStyle w:val="Listenabsatz"/>
+        <w:numPr>
+          <w:ilvl w:val="0"/>
+          <w:numId w:val="33"/>
+        </w:numPr>
+        <w:rPr>
+          <w:color w:val="FFC000"/>
+          <w:lang w:val="en-US"/>
+        </w:rPr>
+      </w:pPr>
+      <w:r>
+        <w:rPr>
+          <w:color w:val="FFC000"/>
+          <w:lang w:val="en-US"/>
+        </w:rPr>
+        <w:t>Less steps</w:t>
+      </w:r>
+    </w:p>
+    <w:p>
+      <w:pPr>
+        <w:pStyle w:val="Listenabsatz"/>
+        <w:numPr>
+          <w:ilvl w:val="0"/>
+          <w:numId w:val="33"/>
+        </w:numPr>
+        <w:rPr>
+          <w:color w:val="FFC000"/>
+          <w:lang w:val="en-US"/>
+        </w:rPr>
+      </w:pPr>
+      <w:r>
+        <w:rPr>
+          <w:color w:val="FFC000"/>
+          <w:lang w:val="en-US"/>
+        </w:rPr>
+        <w:t>Seems l</w:t>
+      </w:r>
+      <w:r>
+        <w:rPr>
+          <w:color w:val="FFC000"/>
+          <w:lang w:val="en-US"/>
+        </w:rPr>
+        <w:t>ess warnings (no comment = no warnings)</w:t>
+      </w:r>
+    </w:p>
+    <w:p>
+      <w:pPr>
+        <w:rPr>
+          <w:b/>
           <w:lang w:val="en-US"/>
         </w:rPr>
       </w:pPr>
@@ -12551,8 +13277,6 @@
         </w:rPr>
         <w:t>Up to 10 times faster</w:t>
       </w:r>
-      <w:bookmarkStart w:id="0" w:name="_GoBack"/>
-      <w:bookmarkEnd w:id="0"/>
     </w:p>
     <w:p>
       <w:pPr>
@@ -12589,7 +13313,6 @@
         <w:rPr>
           <w:lang w:val="en-US"/>
         </w:rPr>
-        <w:lastRenderedPageBreak/>
         <w:t xml:space="preserve">T_min Hare, t Noll </w:t>
       </w:r>
       <w:r>
@@ -13614,6 +14337,7 @@
               <w:rPr>
                 <w:lang w:val="en-US"/>
               </w:rPr>
+              <w:lastRenderedPageBreak/>
               <w:t xml:space="preserve">   -0.2163</w:t>
             </w:r>
           </w:p>
@@ -13672,6 +14396,7 @@
               <w:rPr>
                 <w:lang w:val="en-US"/>
               </w:rPr>
+              <w:lastRenderedPageBreak/>
               <w:t>0.3234</w:t>
             </w:r>
           </w:p>
@@ -13776,6 +14501,7 @@
               <w:rPr>
                 <w:lang w:val="en-US"/>
               </w:rPr>
+              <w:lastRenderedPageBreak/>
               <w:t>Noll</w:t>
             </w:r>
           </w:p>
@@ -14436,7 +15162,6 @@
               <w:rPr>
                 <w:lang w:val="en-US"/>
               </w:rPr>
-              <w:lastRenderedPageBreak/>
               <w:t xml:space="preserve">   -0.1358</w:t>
             </w:r>
           </w:p>
@@ -14469,7 +15194,6 @@
               <w:rPr>
                 <w:lang w:val="en-US"/>
               </w:rPr>
-              <w:lastRenderedPageBreak/>
               <w:t>0.5741</w:t>
             </w:r>
           </w:p>
@@ -14560,7 +15284,6 @@
               <w:rPr>
                 <w:lang w:val="en-US"/>
               </w:rPr>
-              <w:lastRenderedPageBreak/>
               <w:t>Noll</w:t>
             </w:r>
           </w:p>
@@ -16062,6 +16785,119 @@
     </w:lvl>
   </w:abstractNum>
   <w:abstractNum w:abstractNumId="4">
+    <w:nsid w:val="11646B35"/>
+    <w:multiLevelType w:val="hybridMultilevel"/>
+    <w:tmpl w:val="2374A4D4"/>
+    <w:lvl w:ilvl="0" w:tplc="04070001">
+      <w:start w:val="1"/>
+      <w:numFmt w:val="bullet"/>
+      <w:lvlText w:val=""/>
+      <w:lvlJc w:val="left"/>
+      <w:pPr>
+        <w:ind w:left="720" w:hanging="360"/>
+      </w:pPr>
+      <w:rPr>
+        <w:rFonts w:ascii="Symbol" w:hAnsi="Symbol" w:hint="default"/>
+      </w:rPr>
+    </w:lvl>
+    <w:lvl w:ilvl="1" w:tplc="04070003" w:tentative="1">
+      <w:start w:val="1"/>
+      <w:numFmt w:val="bullet"/>
+      <w:lvlText w:val="o"/>
+      <w:lvlJc w:val="left"/>
+      <w:pPr>
+        <w:ind w:left="1440" w:hanging="360"/>
+      </w:pPr>
+      <w:rPr>
+        <w:rFonts w:ascii="Courier New" w:hAnsi="Courier New" w:cs="Courier New" w:hint="default"/>
+      </w:rPr>
+    </w:lvl>
+    <w:lvl w:ilvl="2" w:tplc="04070005" w:tentative="1">
+      <w:start w:val="1"/>
+      <w:numFmt w:val="bullet"/>
+      <w:lvlText w:val=""/>
+      <w:lvlJc w:val="left"/>
+      <w:pPr>
+        <w:ind w:left="2160" w:hanging="360"/>
+      </w:pPr>
+      <w:rPr>
+        <w:rFonts w:ascii="Wingdings" w:hAnsi="Wingdings" w:hint="default"/>
+      </w:rPr>
+    </w:lvl>
+    <w:lvl w:ilvl="3" w:tplc="04070001" w:tentative="1">
+      <w:start w:val="1"/>
+      <w:numFmt w:val="bullet"/>
+      <w:lvlText w:val=""/>
+      <w:lvlJc w:val="left"/>
+      <w:pPr>
+        <w:ind w:left="2880" w:hanging="360"/>
+      </w:pPr>
+      <w:rPr>
+        <w:rFonts w:ascii="Symbol" w:hAnsi="Symbol" w:hint="default"/>
+      </w:rPr>
+    </w:lvl>
+    <w:lvl w:ilvl="4" w:tplc="04070003" w:tentative="1">
+      <w:start w:val="1"/>
+      <w:numFmt w:val="bullet"/>
+      <w:lvlText w:val="o"/>
+      <w:lvlJc w:val="left"/>
+      <w:pPr>
+        <w:ind w:left="3600" w:hanging="360"/>
+      </w:pPr>
+      <w:rPr>
+        <w:rFonts w:ascii="Courier New" w:hAnsi="Courier New" w:cs="Courier New" w:hint="default"/>
+      </w:rPr>
+    </w:lvl>
+    <w:lvl w:ilvl="5" w:tplc="04070005" w:tentative="1">
+      <w:start w:val="1"/>
+      <w:numFmt w:val="bullet"/>
+      <w:lvlText w:val=""/>
+      <w:lvlJc w:val="left"/>
+      <w:pPr>
+        <w:ind w:left="4320" w:hanging="360"/>
+      </w:pPr>
+      <w:rPr>
+        <w:rFonts w:ascii="Wingdings" w:hAnsi="Wingdings" w:hint="default"/>
+      </w:rPr>
+    </w:lvl>
+    <w:lvl w:ilvl="6" w:tplc="04070001" w:tentative="1">
+      <w:start w:val="1"/>
+      <w:numFmt w:val="bullet"/>
+      <w:lvlText w:val=""/>
+      <w:lvlJc w:val="left"/>
+      <w:pPr>
+        <w:ind w:left="5040" w:hanging="360"/>
+      </w:pPr>
+      <w:rPr>
+        <w:rFonts w:ascii="Symbol" w:hAnsi="Symbol" w:hint="default"/>
+      </w:rPr>
+    </w:lvl>
+    <w:lvl w:ilvl="7" w:tplc="04070003" w:tentative="1">
+      <w:start w:val="1"/>
+      <w:numFmt w:val="bullet"/>
+      <w:lvlText w:val="o"/>
+      <w:lvlJc w:val="left"/>
+      <w:pPr>
+        <w:ind w:left="5760" w:hanging="360"/>
+      </w:pPr>
+      <w:rPr>
+        <w:rFonts w:ascii="Courier New" w:hAnsi="Courier New" w:cs="Courier New" w:hint="default"/>
+      </w:rPr>
+    </w:lvl>
+    <w:lvl w:ilvl="8" w:tplc="04070005" w:tentative="1">
+      <w:start w:val="1"/>
+      <w:numFmt w:val="bullet"/>
+      <w:lvlText w:val=""/>
+      <w:lvlJc w:val="left"/>
+      <w:pPr>
+        <w:ind w:left="6480" w:hanging="360"/>
+      </w:pPr>
+      <w:rPr>
+        <w:rFonts w:ascii="Wingdings" w:hAnsi="Wingdings" w:hint="default"/>
+      </w:rPr>
+    </w:lvl>
+  </w:abstractNum>
+  <w:abstractNum w:abstractNumId="5">
     <w:nsid w:val="18622065"/>
     <w:multiLevelType w:val="hybridMultilevel"/>
     <w:tmpl w:val="90A0D190"/>
@@ -16173,7 +17009,7 @@
       </w:rPr>
     </w:lvl>
   </w:abstractNum>
-  <w:abstractNum w:abstractNumId="5">
+  <w:abstractNum w:abstractNumId="6">
     <w:nsid w:val="1CAE727D"/>
     <w:multiLevelType w:val="hybridMultilevel"/>
     <w:tmpl w:val="6B561F22"/>
@@ -16286,7 +17122,7 @@
       </w:rPr>
     </w:lvl>
   </w:abstractNum>
-  <w:abstractNum w:abstractNumId="6">
+  <w:abstractNum w:abstractNumId="7">
     <w:nsid w:val="236A605B"/>
     <w:multiLevelType w:val="hybridMultilevel"/>
     <w:tmpl w:val="9FC02CE2"/>
@@ -16398,7 +17234,7 @@
       </w:rPr>
     </w:lvl>
   </w:abstractNum>
-  <w:abstractNum w:abstractNumId="7">
+  <w:abstractNum w:abstractNumId="8">
     <w:nsid w:val="2A541E53"/>
     <w:multiLevelType w:val="hybridMultilevel"/>
     <w:tmpl w:val="2586C8E0"/>
@@ -16511,7 +17347,7 @@
       </w:rPr>
     </w:lvl>
   </w:abstractNum>
-  <w:abstractNum w:abstractNumId="8">
+  <w:abstractNum w:abstractNumId="9">
     <w:nsid w:val="2CEC238B"/>
     <w:multiLevelType w:val="hybridMultilevel"/>
     <w:tmpl w:val="100CF546"/>
@@ -16604,7 +17440,7 @@
       </w:pPr>
     </w:lvl>
   </w:abstractNum>
-  <w:abstractNum w:abstractNumId="9">
+  <w:abstractNum w:abstractNumId="10">
     <w:nsid w:val="2F102493"/>
     <w:multiLevelType w:val="hybridMultilevel"/>
     <w:tmpl w:val="570CC84C"/>
@@ -16716,7 +17552,7 @@
       </w:rPr>
     </w:lvl>
   </w:abstractNum>
-  <w:abstractNum w:abstractNumId="10">
+  <w:abstractNum w:abstractNumId="11">
     <w:nsid w:val="2FEF15C2"/>
     <w:multiLevelType w:val="hybridMultilevel"/>
     <w:tmpl w:val="5AC26032"/>
@@ -16830,7 +17666,7 @@
       </w:rPr>
     </w:lvl>
   </w:abstractNum>
-  <w:abstractNum w:abstractNumId="11">
+  <w:abstractNum w:abstractNumId="12">
     <w:nsid w:val="36F45DAC"/>
     <w:multiLevelType w:val="hybridMultilevel"/>
     <w:tmpl w:val="5C6E4B72"/>
@@ -16943,7 +17779,7 @@
       </w:rPr>
     </w:lvl>
   </w:abstractNum>
-  <w:abstractNum w:abstractNumId="12">
+  <w:abstractNum w:abstractNumId="13">
     <w:nsid w:val="3C24761F"/>
     <w:multiLevelType w:val="hybridMultilevel"/>
     <w:tmpl w:val="D57A248C"/>
@@ -17036,7 +17872,7 @@
       </w:pPr>
     </w:lvl>
   </w:abstractNum>
-  <w:abstractNum w:abstractNumId="13">
+  <w:abstractNum w:abstractNumId="14">
     <w:nsid w:val="43695A98"/>
     <w:multiLevelType w:val="hybridMultilevel"/>
     <w:tmpl w:val="100CF546"/>
@@ -17129,7 +17965,7 @@
       </w:pPr>
     </w:lvl>
   </w:abstractNum>
-  <w:abstractNum w:abstractNumId="14">
+  <w:abstractNum w:abstractNumId="15">
     <w:nsid w:val="4C5D61B6"/>
     <w:multiLevelType w:val="hybridMultilevel"/>
     <w:tmpl w:val="965814EA"/>
@@ -17243,7 +18079,7 @@
       </w:rPr>
     </w:lvl>
   </w:abstractNum>
-  <w:abstractNum w:abstractNumId="15">
+  <w:abstractNum w:abstractNumId="16">
     <w:nsid w:val="4CA062ED"/>
     <w:multiLevelType w:val="hybridMultilevel"/>
     <w:tmpl w:val="D966CB3A"/>
@@ -17356,7 +18192,7 @@
       </w:rPr>
     </w:lvl>
   </w:abstractNum>
-  <w:abstractNum w:abstractNumId="16">
+  <w:abstractNum w:abstractNumId="17">
     <w:nsid w:val="4CF62E72"/>
     <w:multiLevelType w:val="hybridMultilevel"/>
     <w:tmpl w:val="29E24CD2"/>
@@ -17470,7 +18306,7 @@
       </w:rPr>
     </w:lvl>
   </w:abstractNum>
-  <w:abstractNum w:abstractNumId="17">
+  <w:abstractNum w:abstractNumId="18">
     <w:nsid w:val="557710AF"/>
     <w:multiLevelType w:val="hybridMultilevel"/>
     <w:tmpl w:val="71ECE92A"/>
@@ -17583,7 +18419,7 @@
       </w:rPr>
     </w:lvl>
   </w:abstractNum>
-  <w:abstractNum w:abstractNumId="18">
+  <w:abstractNum w:abstractNumId="19">
     <w:nsid w:val="5B1A40DC"/>
     <w:multiLevelType w:val="hybridMultilevel"/>
     <w:tmpl w:val="F8B03244"/>
@@ -17696,7 +18532,7 @@
       </w:rPr>
     </w:lvl>
   </w:abstractNum>
-  <w:abstractNum w:abstractNumId="19">
+  <w:abstractNum w:abstractNumId="20">
     <w:nsid w:val="5BC848B5"/>
     <w:multiLevelType w:val="hybridMultilevel"/>
     <w:tmpl w:val="2068B5BE"/>
@@ -17809,7 +18645,7 @@
       </w:rPr>
     </w:lvl>
   </w:abstractNum>
-  <w:abstractNum w:abstractNumId="20">
+  <w:abstractNum w:abstractNumId="21">
     <w:nsid w:val="5E56556C"/>
     <w:multiLevelType w:val="hybridMultilevel"/>
     <w:tmpl w:val="AC42FD08"/>
@@ -17922,7 +18758,7 @@
       </w:rPr>
     </w:lvl>
   </w:abstractNum>
-  <w:abstractNum w:abstractNumId="21">
+  <w:abstractNum w:abstractNumId="22">
     <w:nsid w:val="62105104"/>
     <w:multiLevelType w:val="hybridMultilevel"/>
     <w:tmpl w:val="B33210E2"/>
@@ -18035,7 +18871,7 @@
       </w:rPr>
     </w:lvl>
   </w:abstractNum>
-  <w:abstractNum w:abstractNumId="22">
+  <w:abstractNum w:abstractNumId="23">
     <w:nsid w:val="67C54CBB"/>
     <w:multiLevelType w:val="hybridMultilevel"/>
     <w:tmpl w:val="16D2F092"/>
@@ -18148,7 +18984,7 @@
       </w:rPr>
     </w:lvl>
   </w:abstractNum>
-  <w:abstractNum w:abstractNumId="23">
+  <w:abstractNum w:abstractNumId="24">
     <w:nsid w:val="6A9649E9"/>
     <w:multiLevelType w:val="hybridMultilevel"/>
     <w:tmpl w:val="62DC2E54"/>
@@ -18241,7 +19077,7 @@
       </w:pPr>
     </w:lvl>
   </w:abstractNum>
-  <w:abstractNum w:abstractNumId="24">
+  <w:abstractNum w:abstractNumId="25">
     <w:nsid w:val="6D441042"/>
     <w:multiLevelType w:val="hybridMultilevel"/>
     <w:tmpl w:val="E1F87760"/>
@@ -18354,7 +19190,7 @@
       </w:rPr>
     </w:lvl>
   </w:abstractNum>
-  <w:abstractNum w:abstractNumId="25">
+  <w:abstractNum w:abstractNumId="26">
     <w:nsid w:val="6D52410E"/>
     <w:multiLevelType w:val="hybridMultilevel"/>
     <w:tmpl w:val="F620E7EC"/>
@@ -18440,7 +19276,7 @@
       </w:pPr>
     </w:lvl>
   </w:abstractNum>
-  <w:abstractNum w:abstractNumId="26">
+  <w:abstractNum w:abstractNumId="27">
     <w:nsid w:val="700C5CC9"/>
     <w:multiLevelType w:val="hybridMultilevel"/>
     <w:tmpl w:val="8894185C"/>
@@ -18554,7 +19390,7 @@
       </w:rPr>
     </w:lvl>
   </w:abstractNum>
-  <w:abstractNum w:abstractNumId="27">
+  <w:abstractNum w:abstractNumId="28">
     <w:nsid w:val="70E54D43"/>
     <w:multiLevelType w:val="hybridMultilevel"/>
     <w:tmpl w:val="9F9241F8"/>
@@ -18667,7 +19503,7 @@
       </w:rPr>
     </w:lvl>
   </w:abstractNum>
-  <w:abstractNum w:abstractNumId="28">
+  <w:abstractNum w:abstractNumId="29">
     <w:nsid w:val="79F05074"/>
     <w:multiLevelType w:val="hybridMultilevel"/>
     <w:tmpl w:val="7146E352"/>
@@ -18780,7 +19616,7 @@
       </w:rPr>
     </w:lvl>
   </w:abstractNum>
-  <w:abstractNum w:abstractNumId="29">
+  <w:abstractNum w:abstractNumId="30">
     <w:nsid w:val="7AFB3E2E"/>
     <w:multiLevelType w:val="hybridMultilevel"/>
     <w:tmpl w:val="C72696D0"/>
@@ -18893,7 +19729,7 @@
       </w:rPr>
     </w:lvl>
   </w:abstractNum>
-  <w:abstractNum w:abstractNumId="30">
+  <w:abstractNum w:abstractNumId="31">
     <w:nsid w:val="7B506E09"/>
     <w:multiLevelType w:val="hybridMultilevel"/>
     <w:tmpl w:val="466CF8A2"/>
@@ -19006,7 +19842,7 @@
       </w:rPr>
     </w:lvl>
   </w:abstractNum>
-  <w:abstractNum w:abstractNumId="31">
+  <w:abstractNum w:abstractNumId="32">
     <w:nsid w:val="7C0E72C9"/>
     <w:multiLevelType w:val="hybridMultilevel"/>
     <w:tmpl w:val="0244346A"/>
@@ -19120,55 +19956,55 @@
     </w:lvl>
   </w:abstractNum>
   <w:num w:numId="1">
-    <w:abstractNumId w:val="20"/>
+    <w:abstractNumId w:val="21"/>
   </w:num>
   <w:num w:numId="2">
-    <w:abstractNumId w:val="28"/>
+    <w:abstractNumId w:val="29"/>
   </w:num>
   <w:num w:numId="3">
-    <w:abstractNumId w:val="4"/>
+    <w:abstractNumId w:val="5"/>
   </w:num>
   <w:num w:numId="4">
-    <w:abstractNumId w:val="6"/>
+    <w:abstractNumId w:val="7"/>
   </w:num>
   <w:num w:numId="5">
-    <w:abstractNumId w:val="22"/>
+    <w:abstractNumId w:val="23"/>
   </w:num>
   <w:num w:numId="6">
-    <w:abstractNumId w:val="30"/>
+    <w:abstractNumId w:val="31"/>
   </w:num>
   <w:num w:numId="7">
+    <w:abstractNumId w:val="10"/>
+  </w:num>
+  <w:num w:numId="8">
+    <w:abstractNumId w:val="26"/>
+  </w:num>
+  <w:num w:numId="9">
+    <w:abstractNumId w:val="14"/>
+  </w:num>
+  <w:num w:numId="10">
+    <w:abstractNumId w:val="13"/>
+  </w:num>
+  <w:num w:numId="11">
+    <w:abstractNumId w:val="12"/>
+  </w:num>
+  <w:num w:numId="12">
+    <w:abstractNumId w:val="11"/>
+  </w:num>
+  <w:num w:numId="13">
+    <w:abstractNumId w:val="24"/>
+  </w:num>
+  <w:num w:numId="14">
     <w:abstractNumId w:val="9"/>
   </w:num>
-  <w:num w:numId="8">
-    <w:abstractNumId w:val="25"/>
-  </w:num>
-  <w:num w:numId="9">
-    <w:abstractNumId w:val="13"/>
-  </w:num>
-  <w:num w:numId="10">
-    <w:abstractNumId w:val="12"/>
-  </w:num>
-  <w:num w:numId="11">
-    <w:abstractNumId w:val="11"/>
-  </w:num>
-  <w:num w:numId="12">
-    <w:abstractNumId w:val="10"/>
-  </w:num>
-  <w:num w:numId="13">
-    <w:abstractNumId w:val="23"/>
-  </w:num>
-  <w:num w:numId="14">
-    <w:abstractNumId w:val="8"/>
-  </w:num>
   <w:num w:numId="15">
-    <w:abstractNumId w:val="14"/>
+    <w:abstractNumId w:val="15"/>
   </w:num>
   <w:num w:numId="16">
-    <w:abstractNumId w:val="16"/>
+    <w:abstractNumId w:val="17"/>
   </w:num>
   <w:num w:numId="17">
-    <w:abstractNumId w:val="26"/>
+    <w:abstractNumId w:val="27"/>
   </w:num>
   <w:num w:numId="18">
     <w:abstractNumId w:val="3"/>
@@ -19177,43 +20013,46 @@
     <w:abstractNumId w:val="2"/>
   </w:num>
   <w:num w:numId="20">
-    <w:abstractNumId w:val="24"/>
+    <w:abstractNumId w:val="25"/>
   </w:num>
   <w:num w:numId="21">
-    <w:abstractNumId w:val="19"/>
+    <w:abstractNumId w:val="20"/>
   </w:num>
   <w:num w:numId="22">
     <w:abstractNumId w:val="1"/>
   </w:num>
   <w:num w:numId="23">
-    <w:abstractNumId w:val="15"/>
+    <w:abstractNumId w:val="16"/>
   </w:num>
   <w:num w:numId="24">
-    <w:abstractNumId w:val="27"/>
+    <w:abstractNumId w:val="28"/>
   </w:num>
   <w:num w:numId="25">
-    <w:abstractNumId w:val="31"/>
+    <w:abstractNumId w:val="32"/>
   </w:num>
   <w:num w:numId="26">
-    <w:abstractNumId w:val="7"/>
+    <w:abstractNumId w:val="8"/>
   </w:num>
   <w:num w:numId="27">
-    <w:abstractNumId w:val="29"/>
+    <w:abstractNumId w:val="30"/>
   </w:num>
   <w:num w:numId="28">
-    <w:abstractNumId w:val="5"/>
+    <w:abstractNumId w:val="6"/>
   </w:num>
   <w:num w:numId="29">
-    <w:abstractNumId w:val="17"/>
+    <w:abstractNumId w:val="18"/>
   </w:num>
   <w:num w:numId="30">
-    <w:abstractNumId w:val="21"/>
+    <w:abstractNumId w:val="22"/>
   </w:num>
   <w:num w:numId="31">
     <w:abstractNumId w:val="0"/>
   </w:num>
   <w:num w:numId="32">
-    <w:abstractNumId w:val="18"/>
+    <w:abstractNumId w:val="19"/>
+  </w:num>
+  <w:num w:numId="33">
+    <w:abstractNumId w:val="4"/>
   </w:num>
 </w:numbering>
 </file>

</xml_diff>